<commit_message>
UMOBILE-3016 Ensures a test is running on mac and iOS
</commit_message>
<xml_diff>
--- a/Tests/Test Data/docx/RKDOCXRunAttributeWriterTest/no-base-font.docx
+++ b/Tests/Test Data/docx/RKDOCXRunAttributeWriterTest/no-base-font.docx
@@ -5,12 +5,12 @@
     <w:p>
       <w:r>
         <w:rPr>
-          <w:rFonts w:ascii="Silom" w:cs="Silom" w:eastAsia="Silom" w:hAnsi="Silom"/>
+          <w:rFonts w:ascii="Bradley Hand Bold" w:cs="Bradley Hand Bold" w:eastAsia="Bradley Hand Bold" w:hAnsi="Bradley Hand Bold"/>
           <w:sz w:val="24"/>
           <w:szCs w:val="24"/>
           <w:b/>
         </w:rPr>
-        <w:t xml:space="preserve">Silom does not provide base font.</w:t>
+        <w:t xml:space="preserve">BradleyHandITCTT-Bold does not provide base font.</w:t>
       </w:r>
     </w:p>
     <w:sectPr>

</xml_diff>